<commit_message>
New translations email 4-2 [template] partner email – reminder to submit documents.docx (Thai)
</commit_message>
<xml_diff>
--- a/public/email/crowdin/translations/th/Email 4-2 [TEMPLATE] Partner email – reminder to submit documents.docx
+++ b/public/email/crowdin/translations/th/Email 4-2 [TEMPLATE] Partner email – reminder to submit documents.docx
@@ -16,14 +16,14 @@
             <w:color w:val="1155cc"/>
             <w:u w:val="single"/>
           </w:rPr>
-          <w:t>English</w:t>
+          <w:t>ภาษาอังกฤษ</w:t>
         </w:r>
       </w:hyperlink>
       <w:r>
         <w:rPr>
           <w:color w:val="ff0000"/>
         </w:rPr>
-        <w:t xml:space="preserve"> / Portuguese / French / Thai / Vietnamese / Spanish</w:t>
+        <w:t xml:space="preserve"> / ภาษาโปรตุเกส / ภาษาฝรั่งเศส /ภาษาไทย / ภาษาเวียดนาม / ภาษาสเปน</w:t>
       </w:r>
     </w:p>
     <w:p>
@@ -45,7 +45,7 @@
         <w:pStyle w:val="P68B1DB1-Normal2"/>
       </w:pPr>
       <w:r>
-        <w:t>English</w:t>
+        <w:t>ภาษาอังกฤษ</w:t>
       </w:r>
     </w:p>
     <w:p/>
@@ -93,7 +93,7 @@
               <w:rPr>
                 <w:b w:val="1"/>
               </w:rPr>
-              <w:t>Brief</w:t>
+              <w:t>บทย่อ</w:t>
             </w:r>
             <w:r>
               <w:t>:</w:t>
@@ -105,7 +105,7 @@
               <w:spacing w:line="240" w:lineRule="auto"/>
             </w:pPr>
             <w:r>
-              <w:t xml:space="preserve">An email sent to partners in the target country who RSVPed yes but haven’t sent their documents to us. It will be sent via customer.io</w:t>
+              <w:t xml:space="preserve">An email sent to partners in the target country who RSVPed yes but haven’t sent their documents to us. โดยมันจะถูกส่งผ่านทาง customer.io</w:t>
             </w:r>
           </w:p>
           <w:p>
@@ -123,7 +123,7 @@
               <w:rPr>
                 <w:b w:val="1"/>
               </w:rPr>
-              <w:t xml:space="preserve">Target audience</w:t>
+              <w:t>กลุ่มเป้าหมาย</w:t>
             </w:r>
             <w:r>
               <w:t>:</w:t>
@@ -147,7 +147,7 @@
         <w:rPr>
           <w:b w:val="1"/>
         </w:rPr>
-        <w:t xml:space="preserve">Subject line</w:t>
+        <w:t>หัวเรื่อง</w:t>
       </w:r>
       <w:r>
         <w:t xml:space="preserve">: </w:t>
@@ -159,7 +159,7 @@
         <w:t xml:space="preserve">[EVENT NAME]</w:t>
       </w:r>
       <w:r>
-        <w:t xml:space="preserve"> — have you submitted your docs?  </w:t>
+        <w:t xml:space="preserve"> — คุณได้ส่งเอกสารของคุณมาแล้วหรือยัง?  </w:t>
       </w:r>
     </w:p>
     <w:p/>
@@ -173,13 +173,13 @@
         <w:pStyle w:val="P68B1DB1-Normal3"/>
       </w:pPr>
       <w:r>
-        <w:t xml:space="preserve">Don’t forget to send your documents</w:t>
-      </w:r>
-    </w:p>
-    <w:p/>
-    <w:p>
-      <w:r>
-        <w:t xml:space="preserve">Hi </w:t>
+        <w:t>โปรดอย่าลืมส่งเอกสารของคุณมาให้เรา</w:t>
+      </w:r>
+    </w:p>
+    <w:p/>
+    <w:p>
+      <w:r>
+        <w:t xml:space="preserve">สวัสดี </w:t>
       </w:r>
       <w:r>
         <w:rPr>
@@ -188,7 +188,7 @@
         <w:t xml:space="preserve">[PARTNER NAME]</w:t>
       </w:r>
       <w:r>
-        <w:t xml:space="preserve">, </w:t>
+        <w:t xml:space="preserve"> </w:t>
       </w:r>
     </w:p>
     <w:p/>
@@ -197,7 +197,7 @@
         <w:spacing w:after="200" w:lineRule="auto"/>
       </w:pPr>
       <w:r>
-        <w:t xml:space="preserve">We’re excited to see you at the upcoming </w:t>
+        <w:t xml:space="preserve">เราตื่นเต้นที่จะได้พบคุณในกิจกรรม </w:t>
       </w:r>
       <w:r>
         <w:rPr>
@@ -206,7 +206,7 @@
         <w:t xml:space="preserve">[EVENT NAME]</w:t>
       </w:r>
       <w:r>
-        <w:t xml:space="preserve">. </w:t>
+        <w:t xml:space="preserve"> ที่กำลังจะมาถึง </w:t>
       </w:r>
     </w:p>
     <w:p>
@@ -214,7 +214,7 @@
         <w:spacing w:after="200" w:lineRule="auto"/>
       </w:pPr>
       <w:r>
-        <w:t xml:space="preserve">To confirm your registration, we need the following documents from you by </w:t>
+        <w:t xml:space="preserve">เพื่อยืนยันการลงทะเบียนของคุณ เราต้องการเอกสารดังต่อไปนี้จากคุณภายในวันที่ </w:t>
       </w:r>
       <w:r>
         <w:rPr>
@@ -254,7 +254,7 @@
         <w:pStyle w:val="P68B1DB1-Normal4"/>
       </w:pPr>
       <w:r>
-        <w:t xml:space="preserve">[insert list of documents required]</w:t>
+        <w:t>[แทรกรายการเอกสารที่จำเป็น]</w:t>
       </w:r>
     </w:p>
     <w:p>
@@ -262,7 +262,7 @@
         <w:spacing w:after="200" w:lineRule="auto"/>
       </w:pPr>
       <w:r>
-        <w:t xml:space="preserve">Please send a copy of these documents to your country manager, </w:t>
+        <w:t xml:space="preserve">กรุณาส่งสำเนาของเอกสารเหล่านี้ไปยังผู้จัดการประจำประเทศของคุณ ซึ่งได้แก่ </w:t>
       </w:r>
       <w:r>
         <w:rPr>
@@ -271,7 +271,7 @@
         <w:t>[NAME]</w:t>
       </w:r>
       <w:r>
-        <w:t xml:space="preserve">, at </w:t>
+        <w:t xml:space="preserve"> ผ่านทาง </w:t>
       </w:r>
       <w:r>
         <w:rPr>
@@ -280,7 +280,7 @@
         <w:t xml:space="preserve">[EMAIL ADDRESS]</w:t>
       </w:r>
       <w:r>
-        <w:t xml:space="preserve"> or </w:t>
+        <w:t xml:space="preserve"> หรือ </w:t>
       </w:r>
       <w:r>
         <w:rPr>
@@ -289,7 +289,7 @@
         <w:t xml:space="preserve">[WHATSAPP NO]</w:t>
       </w:r>
       <w:r>
-        <w:t xml:space="preserve"> (WhatsApp), so that we can make the necessary arrangements for you, including accommodation and transportation.</w:t>
+        <w:t xml:space="preserve"> (WhatsApp) เพื่อให้เราสามารถจัดการสิ่งที่จำเป็นต่างๆ สำหรับคุณรวมถึงที่พักและการเดินทาง</w:t>
       </w:r>
     </w:p>
     <w:p>
@@ -297,7 +297,7 @@
         <w:spacing w:after="200" w:lineRule="auto"/>
       </w:pPr>
       <w:r>
-        <w:t xml:space="preserve">If you have any questions, please contact your country manager.</w:t>
+        <w:t xml:space="preserve">หากคุณมีคำถามใดๆ โปรดติดต่อผู้จัดการประจำประเทศของคุณ</w:t>
       </w:r>
     </w:p>
     <w:p>
@@ -305,7 +305,7 @@
         <w:spacing w:after="200" w:lineRule="auto"/>
       </w:pPr>
       <w:r>
-        <w:t xml:space="preserve">We look forward to seeing you there!</w:t>
+        <w:t>เราหวังว่าจะได้พบเจอคุณที่นั่น!</w:t>
       </w:r>
     </w:p>
     <w:p/>
@@ -328,7 +328,7 @@
         <w:rPr>
           <w:b w:val="1"/>
         </w:rPr>
-        <w:t xml:space="preserve">Subject line</w:t>
+        <w:t>หัวเรื่อง</w:t>
       </w:r>
       <w:r>
         <w:t xml:space="preserve">: </w:t>
@@ -340,7 +340,7 @@
         <w:t xml:space="preserve">[EVENT NAME]</w:t>
       </w:r>
       <w:r>
-        <w:t xml:space="preserve"> — have you submitted your docs?  </w:t>
+        <w:t xml:space="preserve"> — คุณได้ส่งเอกสารของคุณมาแล้วหรือยัง?  </w:t>
       </w:r>
     </w:p>
     <w:p/>
@@ -354,13 +354,13 @@
         <w:pStyle w:val="P68B1DB1-Normal3"/>
       </w:pPr>
       <w:r>
-        <w:t xml:space="preserve">Don’t forget to send your documents</w:t>
-      </w:r>
-    </w:p>
-    <w:p/>
-    <w:p>
-      <w:r>
-        <w:t xml:space="preserve">Dear </w:t>
+        <w:t>โปรดอย่าลืมส่งเอกสารของคุณมาให้เรา</w:t>
+      </w:r>
+    </w:p>
+    <w:p/>
+    <w:p>
+      <w:r>
+        <w:t xml:space="preserve">เรียนคุณ </w:t>
       </w:r>
       <w:r>
         <w:rPr>
@@ -369,7 +369,7 @@
         <w:t xml:space="preserve">[PARTNER NAME]</w:t>
       </w:r>
       <w:r>
-        <w:t xml:space="preserve">, </w:t>
+        <w:t xml:space="preserve"> </w:t>
       </w:r>
     </w:p>
     <w:p/>
@@ -378,7 +378,7 @@
         <w:spacing w:after="200" w:lineRule="auto"/>
       </w:pPr>
       <w:r>
-        <w:t xml:space="preserve">We’re excited to see you at the upcoming </w:t>
+        <w:t xml:space="preserve">เราตื่นเต้นที่จะได้พบคุณในกิจกรรม </w:t>
       </w:r>
       <w:r>
         <w:rPr>
@@ -387,7 +387,7 @@
         <w:t xml:space="preserve">[EVENT NAME]</w:t>
       </w:r>
       <w:r>
-        <w:t xml:space="preserve">. ‘</w:t>
+        <w:t xml:space="preserve"> ที่กำลังจะมาถึง ‘</w:t>
       </w:r>
     </w:p>
     <w:p>
@@ -395,7 +395,7 @@
         <w:spacing w:after="200" w:lineRule="auto"/>
       </w:pPr>
       <w:r>
-        <w:t xml:space="preserve">To ensure you have the best experience at this event, we need the following documents from you by </w:t>
+        <w:t xml:space="preserve">เพื่อให้แน่ใจว่า คุณจะได้รับประสบการณ์ที่ดีที่สุดจากในงานนี้ เราต้องการเอกสารดังต่อไปนี้จากคุณภายในวันที่ </w:t>
       </w:r>
       <w:r>
         <w:rPr>
@@ -435,7 +435,7 @@
         <w:pStyle w:val="P68B1DB1-Normal4"/>
       </w:pPr>
       <w:r>
-        <w:t xml:space="preserve">[insert list of documents required]</w:t>
+        <w:t>[แทรกรายการเอกสารที่จำเป็น]</w:t>
       </w:r>
     </w:p>
     <w:p>
@@ -443,7 +443,7 @@
         <w:spacing w:after="200" w:lineRule="auto"/>
       </w:pPr>
       <w:r>
-        <w:t xml:space="preserve">Please reply to this email with a copy of these documents so that we have make the necessary arrangements for you, including accommodation and transportation.</w:t>
+        <w:t xml:space="preserve">กรุณาตอบกลับอีเมล์นี้พร้อมแนบสำเนาของเอกสารต่างๆ เหล่านี้เพื่อให้เราได้เตรียมการที่จำเป็นสำหรับคุณ รวมทั้งจัดการเรื่องที่พักและการเดินทาง</w:t>
       </w:r>
     </w:p>
     <w:p>
@@ -452,7 +452,7 @@
       </w:pPr>
       <w:commentRangeStart w:id="0"/>
       <w:r>
-        <w:t xml:space="preserve">If you have any questions, please contact us via </w:t>
+        <w:t xml:space="preserve">หากคุณมีคำถามใดๆ กรุณาติดต่อเราผ่านทาง </w:t>
       </w:r>
       <w:hyperlink r:id="rId7">
         <w:r>
@@ -460,11 +460,11 @@
             <w:color w:val="1155cc"/>
             <w:u w:val="single"/>
           </w:rPr>
-          <w:t xml:space="preserve">live chat</w:t>
+          <w:t>แชทสด</w:t>
         </w:r>
       </w:hyperlink>
       <w:r>
-        <w:t xml:space="preserve"> or </w:t>
+        <w:t xml:space="preserve"> หรือทาง </w:t>
       </w:r>
       <w:hyperlink r:id="rId8">
         <w:r>
@@ -476,7 +476,7 @@
         </w:r>
       </w:hyperlink>
       <w:r>
-        <w:t xml:space="preserve">. </w:t>
+        <w:t xml:space="preserve"> </w:t>
       </w:r>
     </w:p>
     <w:p>
@@ -524,7 +524,7 @@
         <w:spacing w:after="200" w:lineRule="auto"/>
       </w:pPr>
       <w:r>
-        <w:t xml:space="preserve">We look forward to seeing you there!</w:t>
+        <w:t>เราหวังว่าจะได้พบเจอคุณที่นั่น!</w:t>
       </w:r>
     </w:p>
     <w:p/>
@@ -577,7 +577,7 @@
         <w:pStyle w:val="P68B1DB1-Normal5"/>
       </w:pPr>
       <w:r>
-        <w:t xml:space="preserve">choose either one</w:t>
+        <w:t>เลือกอย่างใดอย่างหนึ่ง</w:t>
       </w:r>
     </w:p>
   </w:comment>

</xml_diff>